<commit_message>
Fixed bugs and dealt with a few edge cases
Sometimes it matters that mandatory selection for L means everything else is not selected. This has to be checked for everything at some point
</commit_message>
<xml_diff>
--- a/Documentation/Computational implementation of a top-down grammar.docx
+++ b/Documentation/Computational implementation of a top-down grammar.docx
@@ -11237,28 +11237,47 @@
         </w:rPr>
       </w:pPr>
       <w:r>
+        <w:rPr>
+          <w:lang w:val="fi-FI"/>
+        </w:rPr>
         <w:br/>
       </w:r>
       <w:bookmarkStart w:id="47" w:name="_Ref8811417"/>
       <w:r>
+        <w:rPr>
+          <w:lang w:val="fi-FI"/>
+        </w:rPr>
         <w:t>a.</w:t>
       </w:r>
       <w:r>
+        <w:rPr>
+          <w:lang w:val="fi-FI"/>
+        </w:rPr>
         <w:tab/>
         <w:t>*Pekka</w:t>
       </w:r>
       <w:r>
-        <w:tab/>
-      </w:r>
-      <w:proofErr w:type="spellStart"/>
-      <w:r>
+        <w:rPr>
+          <w:lang w:val="fi-FI"/>
+        </w:rPr>
+        <w:tab/>
+      </w:r>
+      <w:r>
+        <w:rPr>
+          <w:lang w:val="fi-FI"/>
+        </w:rPr>
         <w:t>näki</w:t>
       </w:r>
-      <w:proofErr w:type="spellEnd"/>
-      <w:r>
-        <w:tab/>
-      </w:r>
-      <w:r>
+      <w:r>
+        <w:rPr>
+          <w:lang w:val="fi-FI"/>
+        </w:rPr>
+        <w:tab/>
+      </w:r>
+      <w:r>
+        <w:rPr>
+          <w:lang w:val="fi-FI"/>
+        </w:rPr>
         <w:tab/>
       </w:r>
       <w:r>
@@ -11348,13 +11367,6 @@
           <w:lang w:val="fi-FI"/>
         </w:rPr>
         <w:tab/>
-      </w:r>
-      <w:bookmarkStart w:id="48" w:name="_GoBack"/>
-      <w:bookmarkEnd w:id="48"/>
-      <w:r>
-        <w:rPr>
-          <w:lang w:val="fi-FI"/>
-        </w:rPr>
         <w:t>Merjalle</w:t>
       </w:r>
       <w:r>
@@ -11508,15 +11520,207 @@
       </w:r>
     </w:p>
     <w:p>
+      <w:r>
+        <w:t xml:space="preserve">The parser-grammar implements a </w:t>
+      </w:r>
+      <w:r>
+        <w:t xml:space="preserve">simple </w:t>
+      </w:r>
+      <w:r>
+        <w:t xml:space="preserve">recursion over </w:t>
+      </w:r>
+      <w:r>
+        <w:t>the whole search space defined by the ranking of the merge sites. The basic structure of the recursion is illustrated in Figure 1.</w:t>
+      </w:r>
+    </w:p>
+    <w:p>
+      <w:pPr>
+        <w:jc w:val="center"/>
+      </w:pPr>
+      <w:r>
+        <w:rPr>
+          <w:noProof/>
+        </w:rPr>
+        <w:drawing>
+          <wp:inline distT="0" distB="0" distL="0" distR="0" wp14:anchorId="3C18612C" wp14:editId="32EDA6CA">
+            <wp:extent cx="4729075" cy="3827457"/>
+            <wp:effectExtent l="0" t="0" r="0" b="1905"/>
+            <wp:docPr id="1" name="Picture 1" descr="A close up of a map&#10;&#10;Description automatically generated"/>
+            <wp:cNvGraphicFramePr>
+              <a:graphicFrameLocks xmlns:a="http://schemas.openxmlformats.org/drawingml/2006/main" noChangeAspect="1"/>
+            </wp:cNvGraphicFramePr>
+            <a:graphic xmlns:a="http://schemas.openxmlformats.org/drawingml/2006/main">
+              <a:graphicData uri="http://schemas.openxmlformats.org/drawingml/2006/picture">
+                <pic:pic xmlns:pic="http://schemas.openxmlformats.org/drawingml/2006/picture">
+                  <pic:nvPicPr>
+                    <pic:cNvPr id="1" name="Figure 2.jpg"/>
+                    <pic:cNvPicPr/>
+                  </pic:nvPicPr>
+                  <pic:blipFill>
+                    <a:blip r:embed="rId8" cstate="print">
+                      <a:extLst>
+                        <a:ext uri="{28A0092B-C50C-407E-A947-70E740481C1C}">
+                          <a14:useLocalDpi xmlns:a14="http://schemas.microsoft.com/office/drawing/2010/main" val="0"/>
+                        </a:ext>
+                      </a:extLst>
+                    </a:blip>
+                    <a:stretch>
+                      <a:fillRect/>
+                    </a:stretch>
+                  </pic:blipFill>
+                  <pic:spPr>
+                    <a:xfrm>
+                      <a:off x="0" y="0"/>
+                      <a:ext cx="4731587" cy="3829490"/>
+                    </a:xfrm>
+                    <a:prstGeom prst="rect">
+                      <a:avLst/>
+                    </a:prstGeom>
+                  </pic:spPr>
+                </pic:pic>
+              </a:graphicData>
+            </a:graphic>
+          </wp:inline>
+        </w:drawing>
+      </w:r>
+    </w:p>
+    <w:p>
+      <w:pPr>
+        <w:rPr>
+          <w:i/>
+        </w:rPr>
+      </w:pPr>
+      <w:bookmarkStart w:id="48" w:name="_Ref8805173"/>
+      <w:r>
+        <w:rPr>
+          <w:i/>
+        </w:rPr>
+        <w:t>Figure 1. Structure of the language comprehension algorithm.</w:t>
+      </w:r>
+      <w:r>
+        <w:rPr>
+          <w:i/>
+        </w:rPr>
+        <w:t xml:space="preserve"> </w:t>
+      </w:r>
+    </w:p>
+    <w:p>
+      <w:r>
+        <w:t>The individual components are commented in the subsections below.</w:t>
+      </w:r>
+    </w:p>
+    <w:p>
+      <w:pPr>
+        <w:pStyle w:val="Heading2"/>
+      </w:pPr>
+      <w:r>
+        <w:lastRenderedPageBreak/>
+        <w:t>Morphological and lexical processing</w:t>
+      </w:r>
+    </w:p>
+    <w:p>
+      <w:pPr>
+        <w:pStyle w:val="Heading2"/>
+      </w:pPr>
+      <w:r>
+        <w:t>Application of lexical selection</w:t>
+      </w:r>
+    </w:p>
+    <w:p>
+      <w:pPr>
+        <w:pStyle w:val="Heading2"/>
+      </w:pPr>
+      <w:r>
+        <w:t>Reconstruction of movement</w:t>
+      </w:r>
+    </w:p>
+    <w:p>
+      <w:pPr>
+        <w:pStyle w:val="Heading2"/>
+      </w:pPr>
+      <w:r>
+        <w:t>LF-legibility</w:t>
+      </w:r>
+    </w:p>
+    <w:p>
       <w:pPr>
         <w:pStyle w:val="Heading1"/>
       </w:pPr>
-      <w:bookmarkStart w:id="49" w:name="_Ref8805173"/>
       <w:r>
         <w:t>Computational implementation</w:t>
       </w:r>
+      <w:bookmarkEnd w:id="48"/>
+    </w:p>
+    <w:p>
+      <w:pPr>
+        <w:pStyle w:val="Heading2"/>
+      </w:pPr>
+      <w:r>
+        <w:t>Coding conventions</w:t>
+      </w:r>
+    </w:p>
+    <w:p>
+      <w:pPr>
+        <w:pStyle w:val="Heading3"/>
+        <w:rPr>
+          <w:rStyle w:val="Emphasis"/>
+        </w:rPr>
+      </w:pPr>
+      <w:r>
+        <w:rPr>
+          <w:rStyle w:val="Emphasis"/>
+        </w:rPr>
+        <w:t>Variable names</w:t>
+      </w:r>
+    </w:p>
+    <w:p>
+      <w:r>
+        <w:t>The following naming conventions were used.</w:t>
+      </w:r>
+    </w:p>
+    <w:p>
+      <w:proofErr w:type="spellStart"/>
+      <w:r>
+        <w:rPr>
+          <w:rFonts w:ascii="Courier New" w:hAnsi="Courier New" w:cs="Courier New"/>
+        </w:rPr>
+        <w:t>ps</w:t>
+      </w:r>
+      <w:proofErr w:type="spellEnd"/>
+      <w:r>
+        <w:t xml:space="preserve"> = phrase structure of any kind.</w:t>
+      </w:r>
+      <w:r>
+        <w:t xml:space="preserve"> </w:t>
+      </w:r>
+    </w:p>
+    <w:p>
+      <w:bookmarkStart w:id="49" w:name="_GoBack"/>
       <w:bookmarkEnd w:id="49"/>
-    </w:p>
+      <w:proofErr w:type="spellStart"/>
+      <w:r>
+        <w:rPr>
+          <w:rFonts w:ascii="Courier New" w:hAnsi="Courier New" w:cs="Courier New"/>
+        </w:rPr>
+        <w:t>ps_iterator</w:t>
+      </w:r>
+      <w:proofErr w:type="spellEnd"/>
+      <w:r>
+        <w:t xml:space="preserve"> = a pointer to a (typically) right edge of a phrase structure. Relevant elements are then sisters (heads and phrases).</w:t>
+      </w:r>
+    </w:p>
+    <w:p>
+      <w:r>
+        <w:rPr>
+          <w:rFonts w:ascii="Courier New" w:hAnsi="Courier New" w:cs="Courier New"/>
+        </w:rPr>
+        <w:t>h</w:t>
+      </w:r>
+      <w:r>
+        <w:t xml:space="preserve"> = grammatical head or primitive constituent.</w:t>
+      </w:r>
+    </w:p>
+    <w:p/>
     <w:sectPr>
       <w:pgSz w:w="11906" w:h="16838" w:code="9"/>
       <w:pgMar w:top="1411" w:right="1138" w:bottom="1411" w:left="1138" w:header="706" w:footer="706" w:gutter="0"/>
@@ -12825,6 +13029,17 @@
       <w:lang w:val="en-US"/>
     </w:rPr>
   </w:style>
+  <w:style w:type="character" w:styleId="Emphasis">
+    <w:name w:val="Emphasis"/>
+    <w:basedOn w:val="DefaultParagraphFont"/>
+    <w:uiPriority w:val="20"/>
+    <w:qFormat/>
+    <w:rsid w:val="00BF11C0"/>
+    <w:rPr>
+      <w:i/>
+      <w:iCs/>
+    </w:rPr>
+  </w:style>
 </w:styles>
 </file>
 
@@ -13128,7 +13343,7 @@
 </file>
 
 <file path=customXml/itemProps1.xml><?xml version="1.0" encoding="utf-8"?>
-<ds:datastoreItem xmlns:ds="http://schemas.openxmlformats.org/officeDocument/2006/customXml" ds:itemID="{2B34F250-3917-4CD9-998E-217D5EE35C62}">
+<ds:datastoreItem xmlns:ds="http://schemas.openxmlformats.org/officeDocument/2006/customXml" ds:itemID="{8D6A8DDF-ED44-4222-9DB0-95CD50C5A13D}">
   <ds:schemaRefs>
     <ds:schemaRef ds:uri="http://schemas.openxmlformats.org/officeDocument/2006/bibliography"/>
   </ds:schemaRefs>

</xml_diff>

<commit_message>
First candidate for publication
Allowed double adjunct constituents and nearly all problems were solved
</commit_message>
<xml_diff>
--- a/Documentation/Computational implementation of a top-down grammar.docx
+++ b/Documentation/Computational implementation of a top-down grammar.docx
@@ -298,7 +298,10 @@
         <w:t xml:space="preserve">being </w:t>
       </w:r>
       <w:r>
-        <w:t>studied.</w:t>
+        <w:t>investigated</w:t>
+      </w:r>
+      <w:r>
+        <w:t>.</w:t>
       </w:r>
       <w:r>
         <w:t xml:space="preserve"> </w:t>
@@ -327,13 +330,7 @@
     </w:p>
     <w:p>
       <w:r>
-        <w:t xml:space="preserve">It does not follow from this </w:t>
-      </w:r>
-      <w:r>
-        <w:t xml:space="preserve">otherwise sound </w:t>
-      </w:r>
-      <w:r>
-        <w:t xml:space="preserve">methodological principle that the facts pertinent to linguistic performance </w:t>
+        <w:t xml:space="preserve">It does not follow from this that facts pertinent to linguistic performance </w:t>
       </w:r>
       <w:r>
         <w:t xml:space="preserve">must be </w:t>
@@ -356,7 +353,13 @@
         <w:t xml:space="preserve">only </w:t>
       </w:r>
       <w:r>
-        <w:t>be answered by empirical inquiry</w:t>
+        <w:t xml:space="preserve">be answered by </w:t>
+      </w:r>
+      <w:r>
+        <w:t xml:space="preserve">an </w:t>
+      </w:r>
+      <w:r>
+        <w:t>empirical inquiry</w:t>
       </w:r>
       <w:r>
         <w:t xml:space="preserve">. One strong </w:t>
@@ -876,7 +879,13 @@
         <w:t>John furiously</w:t>
       </w:r>
       <w:r>
-        <w:t xml:space="preserve"> is not an interpretable subject.</w:t>
+        <w:t xml:space="preserve"> is not an interpretable </w:t>
+      </w:r>
+      <w:r>
+        <w:t xml:space="preserve">(thematic, grammatic) </w:t>
+      </w:r>
+      <w:r>
+        <w:t>subject.</w:t>
       </w:r>
       <w:r>
         <w:t xml:space="preserve"> Another problem of this alternative is that it is not clear how the adverbial, if it were originally merged inside subject, could have ended up as the last </w:t>
@@ -1025,6 +1034,7 @@
     </w:p>
     <w:p>
       <w:r>
+        <w:lastRenderedPageBreak/>
         <w:t>There are many situation</w:t>
       </w:r>
       <w:r>
@@ -1040,17 +1050,15 @@
         <w:t>known, for example, if the sentence is ambiguous, or can be known but is unknown at the point when the word is consumed.</w:t>
       </w:r>
       <w:r>
-        <w:t xml:space="preserve"> This follow from the </w:t>
-      </w:r>
-      <w:r>
-        <w:lastRenderedPageBreak/>
-        <w:t>truism that in an incremental parsing process</w:t>
-      </w:r>
-      <w:r>
-        <w:t>,</w:t>
-      </w:r>
-      <w:r>
-        <w:t xml:space="preserve"> decisions must be made concerning an incoming word without knowing what the remaining words are</w:t>
+        <w:t xml:space="preserve"> This follow from the truism that in an </w:t>
+      </w:r>
+      <w:proofErr w:type="gramStart"/>
+      <w:r>
+        <w:t>incremental parsing process decisions</w:t>
+      </w:r>
+      <w:proofErr w:type="gramEnd"/>
+      <w:r>
+        <w:t xml:space="preserve"> must be made concerning an incoming word without knowing what the remaining words are</w:t>
       </w:r>
       <w:r>
         <w:t xml:space="preserve"> going to be</w:t>
@@ -1106,7 +1114,13 @@
         <w:t xml:space="preserve"> made earlier</w:t>
       </w:r>
       <w:r>
-        <w:t xml:space="preserve">. To incorporate this mechanism, let us assume that all legitimate merge sites are </w:t>
+        <w:t xml:space="preserve">. </w:t>
+      </w:r>
+      <w:r>
+        <w:t>L</w:t>
+      </w:r>
+      <w:r>
+        <w:t xml:space="preserve">et us assume that all legitimate merge sites are </w:t>
       </w:r>
       <w:r>
         <w:t>ordered</w:t>
@@ -1246,13 +1260,11 @@
         <w:t xml:space="preserve">this </w:t>
       </w:r>
       <w:r>
-        <w:t xml:space="preserve">solution will not produce a legitimate </w:t>
-      </w:r>
-      <w:proofErr w:type="gramStart"/>
-      <w:r>
-        <w:t>output</w:t>
-      </w:r>
-      <w:proofErr w:type="gramEnd"/>
+        <w:t>solution will not produce a legitimate output</w:t>
+      </w:r>
+      <w:r>
+        <w:t>,</w:t>
+      </w:r>
       <w:r>
         <w:t xml:space="preserve"> </w:t>
       </w:r>
@@ -1343,7 +1355,7 @@
         <w:t>”</w:t>
       </w:r>
       <w:r>
-        <w:t xml:space="preserve"> whether it is up or down.</w:t>
+        <w:t xml:space="preserve"> whether up or down.</w:t>
       </w:r>
     </w:p>
     <w:p>
@@ -1556,7 +1568,7 @@
         <w:t>, this no longer holds</w:t>
       </w:r>
       <w:r>
-        <w:t xml:space="preserve">: no </w:t>
+        <w:t xml:space="preserve">: </w:t>
       </w:r>
       <w:r>
         <w:rPr>
@@ -1703,22 +1715,20 @@
         <w:t>up constituency relations established earlier</w:t>
       </w:r>
       <w:r>
-        <w:t xml:space="preserve"> and the two constituents </w:t>
+        <w:t xml:space="preserve"> and the </w:t>
+      </w:r>
+      <w:r>
+        <w:lastRenderedPageBreak/>
+        <w:t xml:space="preserve">two constituents </w:t>
       </w:r>
       <w:r>
         <w:t xml:space="preserve">were </w:t>
       </w:r>
       <w:r>
-        <w:t>“divorced</w:t>
-      </w:r>
-      <w:r>
-        <w:t>.</w:t>
-      </w:r>
-      <w:r>
-        <w:t>”</w:t>
-      </w:r>
-      <w:r>
-        <w:t xml:space="preserve"> </w:t>
+        <w:t>divorced</w:t>
+      </w:r>
+      <w:r>
+        <w:t xml:space="preserve">. </w:t>
       </w:r>
       <w:r>
         <w:t>C</w:t>
@@ -1757,11 +1767,7 @@
         <w:t>But b</w:t>
       </w:r>
       <w:r>
-        <w:t xml:space="preserve">ecause constituency </w:t>
-      </w:r>
-      <w:r>
-        <w:lastRenderedPageBreak/>
-        <w:t>relations can change in the derivation’s future, we cannot rule out this step as ungrammatical.</w:t>
+        <w:t>ecause constituency relations can change in the derivation’s future, we cannot rule out this step as ungrammatical.</w:t>
       </w:r>
       <w:r>
         <w:t xml:space="preserve"> It is possible that the verb ‘sleep’ ends up in a structural position in which it bears no meaningful linguistic relation with </w:t>
@@ -2054,7 +2060,11 @@
         <w:t>configuration is interpretable at the LF-interface, with the usual thematic/event-based semantics: Mary will be the patient of the event of admiring, whereas John will be the agent.</w:t>
       </w:r>
       <w:r>
-        <w:t xml:space="preserve"> If we change the positions of the arguments, the interpretation changes. But the fact that the verb </w:t>
+        <w:t xml:space="preserve"> If we </w:t>
+      </w:r>
+      <w:r>
+        <w:lastRenderedPageBreak/>
+        <w:t xml:space="preserve">change the positions of the arguments, the interpretation changes. But the fact that the verb </w:t>
       </w:r>
       <w:r>
         <w:rPr>
@@ -2072,11 +2082,7 @@
         <w:t>sleep</w:t>
       </w:r>
       <w:r>
-        <w:t xml:space="preserve">, can take a DP argument as its complement must be determined somewhere. Let us assume that such </w:t>
-      </w:r>
-      <w:r>
-        <w:lastRenderedPageBreak/>
-        <w:t xml:space="preserve">facts are part of the lexical items: </w:t>
+        <w:t xml:space="preserve">, can take a DP argument as its complement must be determined somewhere. Let us assume that such facts are part of the lexical items: </w:t>
       </w:r>
       <w:r>
         <w:rPr>
@@ -2525,6 +2531,9 @@
         <w:t>.</w:t>
       </w:r>
       <w:r>
+        <w:t xml:space="preserve"> These formal features exist to mirror something that is interpreted semantically in an extrasyntactic conceptual-intentional system.</w:t>
+      </w:r>
+      <w:r>
         <w:t xml:space="preserve"> </w:t>
       </w:r>
     </w:p>
@@ -2920,7 +2929,11 @@
         <w:sym w:font="Symbol" w:char="F061"/>
       </w:r>
       <w:r>
-        <w:t xml:space="preserve"> can be merged with.</w:t>
+        <w:t xml:space="preserve"> can be merged </w:t>
+      </w:r>
+      <w:r>
+        <w:lastRenderedPageBreak/>
+        <w:t>with.</w:t>
       </w:r>
       <w:r>
         <w:t xml:space="preserve"> The term “specifier” is </w:t>
@@ -2941,11 +2954,7 @@
         <w:t xml:space="preserve">it </w:t>
       </w:r>
       <w:r>
-        <w:t xml:space="preserve">is not misleading </w:t>
-      </w:r>
-      <w:r>
-        <w:lastRenderedPageBreak/>
-        <w:t xml:space="preserve">because in most cases the selected phrase </w:t>
+        <w:t xml:space="preserve">is not misleading because in most cases the selected phrase </w:t>
       </w:r>
       <w:r>
         <w:t xml:space="preserve">[LP, </w:t>
@@ -2987,7 +2996,16 @@
         <w:t>n</w:t>
       </w:r>
       <w:r>
-        <w:t xml:space="preserve"> accurate but also cumbersome name would be “left phrase selection feature.”</w:t>
+        <w:t xml:space="preserve"> accurate but also cumbersome name would be “left </w:t>
+      </w:r>
+      <w:r>
+        <w:t xml:space="preserve">sister </w:t>
+      </w:r>
+      <w:r>
+        <w:t>selection feature.”</w:t>
+      </w:r>
+      <w:r>
+        <w:t xml:space="preserve"> This name comes with the caveat that since phrase structure configurations can change at a later stage of the derivation, what is a left sister at stage t can fail to be the left sister at some later stage.</w:t>
       </w:r>
     </w:p>
     <w:p>
@@ -3176,13 +3194,13 @@
         <w:t>John’s mother</w:t>
       </w:r>
       <w:r>
-        <w:t xml:space="preserve">, no future operation can affect the internal structure of the DP. This follows from the assumption that merge is always to the right edge, following Phillips. It </w:t>
-      </w:r>
-      <w:r>
-        <w:t xml:space="preserve">now follows </w:t>
-      </w:r>
-      <w:r>
-        <w:t xml:space="preserve">that all left branches become </w:t>
+        <w:t xml:space="preserve">, no future operation can affect the internal structure of the DP. This follows from the assumption that merge is always to the right edge, following Phillips. </w:t>
+      </w:r>
+      <w:r>
+        <w:t>A</w:t>
+      </w:r>
+      <w:r>
+        <w:t xml:space="preserve">ll left branches become </w:t>
       </w:r>
       <w:r>
         <w:rPr>
@@ -3224,7 +3242,13 @@
         <w:t>”</w:t>
       </w:r>
       <w:r>
-        <w:t xml:space="preserve"> was argued specifically by </w:t>
+        <w:t xml:space="preserve"> was argued </w:t>
+      </w:r>
+      <w:r>
+        <w:t xml:space="preserve">for </w:t>
+      </w:r>
+      <w:r>
+        <w:t xml:space="preserve">specifically by </w:t>
       </w:r>
       <w:r>
         <w:fldChar w:fldCharType="begin" w:fldLock="1"/>
@@ -3245,7 +3269,7 @@
         <w:fldChar w:fldCharType="end"/>
       </w:r>
       <w:r>
-        <w:t>.</w:t>
+        <w:t>, who use data from pied-piping to support it further.</w:t>
       </w:r>
       <w:r>
         <w:t xml:space="preserve"> </w:t>
@@ -3274,6 +3298,27 @@
     </w:p>
     <w:p>
       <w:r>
+        <w:t xml:space="preserve">An alternative formulation for </w:t>
+      </w:r>
+      <w:r>
+        <w:fldChar w:fldCharType="begin"/>
+      </w:r>
+      <w:r>
+        <w:instrText xml:space="preserve"> REF _Ref8562777 \r \h </w:instrText>
+      </w:r>
+      <w:r>
+        <w:fldChar w:fldCharType="separate"/>
+      </w:r>
+      <w:r>
+        <w:t>(10)</w:t>
+      </w:r>
+      <w:r>
+        <w:fldChar w:fldCharType="end"/>
+      </w:r>
+      <w:r>
+        <w:t xml:space="preserve"> is ‘XP is a phase if and only if it constitutes a left branch’. </w:t>
+      </w:r>
+      <w:r>
         <w:t>I</w:t>
       </w:r>
       <w:r>
@@ -3358,6 +3403,7 @@
       </w:pPr>
       <w:bookmarkStart w:id="17" w:name="_Ref8646116"/>
       <w:r>
+        <w:lastRenderedPageBreak/>
         <w:t>Labeling</w:t>
       </w:r>
       <w:bookmarkEnd w:id="17"/>
@@ -3473,9 +3519,6 @@
       </w:r>
       <w:r>
         <w:br/>
-      </w:r>
-      <w:r>
-        <w:lastRenderedPageBreak/>
         <w:t xml:space="preserve"> </w:t>
       </w:r>
       <w:r>
@@ -3787,16 +3830,46 @@
         <w:t>s</w:t>
       </w:r>
       <w:r>
-        <w:t>. This will be a defining property of what adjuncts are.</w:t>
-      </w:r>
-      <w:r>
-        <w:t xml:space="preserve"> A situation in which both the left and right constituents were adjuncts was </w:t>
-      </w:r>
-      <w:r>
-        <w:t>ruled out</w:t>
-      </w:r>
-      <w:r>
-        <w:t>.</w:t>
+        <w:t xml:space="preserve">. This </w:t>
+      </w:r>
+      <w:r>
+        <w:t xml:space="preserve">is in fact </w:t>
+      </w:r>
+      <w:r>
+        <w:t xml:space="preserve">a </w:t>
+      </w:r>
+      <w:r>
+        <w:rPr>
+          <w:i/>
+        </w:rPr>
+        <w:t>defining</w:t>
+      </w:r>
+      <w:r>
+        <w:t xml:space="preserve"> </w:t>
+      </w:r>
+      <w:r>
+        <w:t xml:space="preserve">feature of </w:t>
+      </w:r>
+      <w:r>
+        <w:t>adjuncts.</w:t>
+      </w:r>
+      <w:r>
+        <w:t xml:space="preserve"> </w:t>
+      </w:r>
+      <w:r>
+        <w:t xml:space="preserve">If both </w:t>
+      </w:r>
+      <w:r>
+        <w:t xml:space="preserve">the left and right constituents </w:t>
+      </w:r>
+      <w:r>
+        <w:t xml:space="preserve">are adjuncts, the labeling algorithm will search the label from the left. This is a slightly anomalous situation, which we might consider ruling out completely. However, it leads into empirically correct results in some cases and is therefore preserved. Intuitively this means that if both the left and right constituents are adjuncts, then the left constituent is not an </w:t>
+      </w:r>
+      <w:r>
+        <w:t xml:space="preserve">adjunct after all </w:t>
+      </w:r>
+      <w:r>
+        <w:t>for the purposes of labeling and selection.</w:t>
       </w:r>
     </w:p>
     <w:p>
@@ -3907,7 +3980,11 @@
         <w:t>] as a DP. Its structure is [D V], thus the primitive left constituent D will also be its label.</w:t>
       </w:r>
       <w:r>
-        <w:t xml:space="preserve"> This is a wrong result. There are at least three ways to solve this problem. One solution is to reconsider the labeling algorithm. That seems implausible: </w:t>
+        <w:t xml:space="preserve"> There are at least three ways to solve this problem. One solution is to reconsider the labeling </w:t>
+      </w:r>
+      <w:r>
+        <w:lastRenderedPageBreak/>
+        <w:t xml:space="preserve">algorithm. That seems implausible: </w:t>
       </w:r>
       <w:r>
         <w:fldChar w:fldCharType="begin"/>
@@ -3970,7 +4047,13 @@
         <w:t>. The representation should come out as a VP, with the proper name constituting the argument of the verb.</w:t>
       </w:r>
       <w:r>
-        <w:t xml:space="preserve"> Thus, the proposer name should not constitute the (primitive) head of the phrase. There are two way to accomplish such outcome. One possibility is to redefine the notions of “primitive” and “complex” constituents in a way that would make proper name</w:t>
+        <w:t xml:space="preserve"> Thus, the prop</w:t>
+      </w:r>
+      <w:r>
+        <w:t>er</w:t>
+      </w:r>
+      <w:r>
+        <w:t xml:space="preserve"> name should not constitute the (primitive) head of the phrase. There are two way to accomplish such outcome. One possibility is to redefine the notions of “primitive” and “complex” constituents in a way that would make proper name</w:t>
       </w:r>
       <w:r>
         <w:t xml:space="preserve">s </w:t>
@@ -3994,14 +4077,10 @@
         <w:t xml:space="preserve"> were a complex constituent, then the labeling algorithm would take the (primitive) verb as the label.</w:t>
       </w:r>
       <w:r>
-        <w:t xml:space="preserve"> But the idea that John would be a “complex </w:t>
-      </w:r>
-      <w:r>
-        <w:lastRenderedPageBreak/>
-        <w:t xml:space="preserve">constituent” despite having no constituent is </w:t>
-      </w:r>
-      <w:r>
-        <w:t>a contradiction in terms</w:t>
+        <w:t xml:space="preserve"> But the idea that John would be a “complex constituent” despite having no constituent </w:t>
+      </w:r>
+      <w:r>
+        <w:t>suggest that we are still confusing something</w:t>
       </w:r>
       <w:r>
         <w:t>.</w:t>
@@ -4028,13 +4107,28 @@
         <w:t>John</w:t>
       </w:r>
       <w:r>
-        <w:t xml:space="preserve"> is a primitive constituent that has a special property of </w:t>
+        <w:t xml:space="preserve"> is a primitive constituent that has a special property of</w:t>
+      </w:r>
+      <w:r>
+        <w:t>, say,</w:t>
+      </w:r>
+      <w:r>
+        <w:t xml:space="preserve"> </w:t>
+      </w:r>
+      <w:r>
+        <w:t>“</w:t>
       </w:r>
       <w:r>
         <w:rPr>
           <w:smallCaps/>
         </w:rPr>
         <w:t>max</w:t>
+      </w:r>
+      <w:r>
+        <w:rPr>
+          <w:smallCaps/>
+        </w:rPr>
+        <w:t>”</w:t>
       </w:r>
       <w:r>
         <w:t xml:space="preserve"> that makes is unable to project further; labeling would then respond to this property instead of </w:t>
@@ -4518,6 +4612,7 @@
         <w:rPr>
           <w:lang w:val="da-DK"/>
         </w:rPr>
+        <w:lastRenderedPageBreak/>
         <w:t xml:space="preserve"> </w:t>
       </w:r>
       <w:r>
@@ -4799,7 +4894,6 @@
       </w:pPr>
       <w:bookmarkStart w:id="26" w:name="_Ref8646539"/>
       <w:r>
-        <w:lastRenderedPageBreak/>
         <w:t xml:space="preserve">John [sleeps </w:t>
       </w:r>
       <w:r>
@@ -5129,7 +5223,11 @@
         <w:t xml:space="preserve"> from the model</w:t>
       </w:r>
       <w:r>
-        <w:t xml:space="preserve">, then all adverbials will be </w:t>
+        <w:t xml:space="preserve">, then all </w:t>
+      </w:r>
+      <w:r>
+        <w:lastRenderedPageBreak/>
+        <w:t xml:space="preserve">adverbials will be </w:t>
       </w:r>
       <w:r>
         <w:t>reconstructed</w:t>
@@ -5293,11 +5391,7 @@
         <w:t>one</w:t>
       </w:r>
       <w:r>
-        <w:t xml:space="preserve"> </w:t>
-      </w:r>
-      <w:r>
-        <w:lastRenderedPageBreak/>
-        <w:t>member of the chain must satisfy the condition</w:t>
+        <w:t xml:space="preserve"> member of the chain must satisfy the condition</w:t>
       </w:r>
       <w:r>
         <w:t>, but it does not matter which one</w:t>
@@ -5339,7 +5433,7 @@
         <w:t xml:space="preserve"> In the parser-grammar framework, the representation </w:t>
       </w:r>
       <w:r>
-        <w:t>that is generated last is often or always the one that is fed to LF.</w:t>
+        <w:t>that is generated last is the one that is fed to LF.</w:t>
       </w:r>
       <w:r>
         <w:t xml:space="preserve"> Thus, when the condition is checked at LF before the phrase structure is passed to systems responsible for extrasyntactic interpretation, the copies or traces </w:t>
@@ -5379,21 +5473,201 @@
       </w:r>
       <w:r>
         <w:t>: it can be the first, second, last, or any other member in between.</w:t>
+      </w:r>
+    </w:p>
+    <w:p>
+      <w:r>
+        <w:t xml:space="preserve">An interesting situation is created by a constituent </w:t>
+      </w:r>
+      <w:r>
+        <w:fldChar w:fldCharType="begin"/>
+      </w:r>
+      <w:r>
+        <w:instrText xml:space="preserve"> REF _Ref9259435 \r \h </w:instrText>
+      </w:r>
+      <w:r>
+        <w:fldChar w:fldCharType="separate"/>
+      </w:r>
+      <w:r>
+        <w:t>(19)</w:t>
+      </w:r>
+      <w:r>
+        <w:fldChar w:fldCharType="end"/>
+      </w:r>
+      <w:r>
+        <w:t xml:space="preserve"> whose left and right constituents are both adjuncts.</w:t>
+      </w:r>
+    </w:p>
+    <w:p>
+      <w:pPr>
+        <w:pStyle w:val="LinguisticExample"/>
+      </w:pPr>
+      <w:bookmarkStart w:id="28" w:name="_Ref9259435"/>
+      <w:r>
+        <w:t>[</w:t>
+      </w:r>
+      <w:r>
+        <w:rPr>
+          <w:vertAlign w:val="subscript"/>
+        </w:rPr>
+        <w:sym w:font="Symbol" w:char="F061"/>
+      </w:r>
+      <w:r>
+        <w:sym w:font="Symbol" w:char="F0E1"/>
+      </w:r>
+      <w:r>
+        <w:t>XP</w:t>
+      </w:r>
+      <w:r>
+        <w:sym w:font="Symbol" w:char="F0F1"/>
+      </w:r>
+      <w:r>
+        <w:t xml:space="preserve"> </w:t>
+      </w:r>
+      <w:r>
+        <w:sym w:font="Symbol" w:char="F0E1"/>
+      </w:r>
+      <w:r>
+        <w:t>Y</w:t>
+      </w:r>
+      <w:r>
+        <w:t>P</w:t>
+      </w:r>
+      <w:r>
+        <w:sym w:font="Symbol" w:char="F0F1"/>
+      </w:r>
+      <w:r>
+        <w:t>]</w:t>
+      </w:r>
+      <w:bookmarkEnd w:id="28"/>
+    </w:p>
+    <w:p>
+      <w:r>
+        <w:t xml:space="preserve">There are several ways to deal with this scenario. One possibility is that the parser-grammar will never create them, although the configuration </w:t>
+      </w:r>
+      <w:r>
+        <w:fldChar w:fldCharType="begin"/>
+      </w:r>
+      <w:r>
+        <w:instrText xml:space="preserve"> REF _Ref9259435 \r \h </w:instrText>
+      </w:r>
+      <w:r>
+        <w:fldChar w:fldCharType="separate"/>
+      </w:r>
+      <w:r>
+        <w:t>(19)</w:t>
+      </w:r>
+      <w:r>
+        <w:fldChar w:fldCharType="end"/>
+      </w:r>
+      <w:r>
+        <w:t xml:space="preserve"> itself is grammatical and interpretable.</w:t>
+      </w:r>
+      <w:r>
+        <w:t xml:space="preserve"> </w:t>
+      </w:r>
+      <w:r>
+        <w:t xml:space="preserve">There are, however, </w:t>
+      </w:r>
+      <w:proofErr w:type="gramStart"/>
+      <w:r>
+        <w:t>fairly natural</w:t>
+      </w:r>
+      <w:proofErr w:type="gramEnd"/>
+      <w:r>
+        <w:t xml:space="preserve"> situations in which it would like to create such configurations. </w:t>
+      </w:r>
+      <w:r>
+        <w:t xml:space="preserve">Another is that </w:t>
+      </w:r>
+      <w:r>
+        <w:fldChar w:fldCharType="begin"/>
+      </w:r>
+      <w:r>
+        <w:instrText xml:space="preserve"> REF _Ref9259435 \r \h </w:instrText>
+      </w:r>
+      <w:r>
+        <w:fldChar w:fldCharType="separate"/>
+      </w:r>
+      <w:r>
+        <w:t>(19)</w:t>
+      </w:r>
+      <w:r>
+        <w:fldChar w:fldCharType="end"/>
+      </w:r>
+      <w:r>
+        <w:t xml:space="preserve"> is explicitly blocked due to being ungrammatical or uninterpretable. </w:t>
+      </w:r>
+      <w:bookmarkStart w:id="29" w:name="_GoBack"/>
+      <w:bookmarkEnd w:id="29"/>
+      <w:r>
+        <w:t xml:space="preserve">As things stand currently, the parser-grammar accepts </w:t>
+      </w:r>
+      <w:r>
+        <w:fldChar w:fldCharType="begin"/>
+      </w:r>
+      <w:r>
+        <w:instrText xml:space="preserve"> REF _Ref9259435 \r \h </w:instrText>
+      </w:r>
+      <w:r>
+        <w:fldChar w:fldCharType="separate"/>
+      </w:r>
+      <w:r>
+        <w:t>(19)</w:t>
+      </w:r>
+      <w:r>
+        <w:fldChar w:fldCharType="end"/>
+      </w:r>
+      <w:r>
+        <w:t xml:space="preserve"> but labels them </w:t>
+      </w:r>
+      <w:proofErr w:type="gramStart"/>
+      <w:r>
+        <w:t>on the basis of</w:t>
+      </w:r>
+      <w:proofErr w:type="gramEnd"/>
+      <w:r>
+        <w:t xml:space="preserve"> the left adjunct</w:t>
+      </w:r>
+      <w:r>
+        <w:t xml:space="preserve"> (i.e. </w:t>
+      </w:r>
+      <w:r>
+        <w:sym w:font="Symbol" w:char="F061"/>
+      </w:r>
+      <w:r>
+        <w:t xml:space="preserve"> = X).</w:t>
+      </w:r>
+      <w:r>
+        <w:t xml:space="preserve"> What this means intuitively is that if the right constituent is in the secondary working space, the left constituent must remain in the primary working space and be subject to labeling and selection.</w:t>
+      </w:r>
+      <w:r>
+        <w:t xml:space="preserve"> The constituent is marked as an adjunct but treated as if it were not an adjunct by labeling</w:t>
+      </w:r>
+      <w:r>
+        <w:t xml:space="preserve"> and thus selection</w:t>
+      </w:r>
+      <w:r>
+        <w:t>.</w:t>
       </w:r>
     </w:p>
     <w:p>
       <w:pPr>
         <w:pStyle w:val="Heading2"/>
       </w:pPr>
-      <w:bookmarkStart w:id="28" w:name="_Ref8648146"/>
+      <w:bookmarkStart w:id="30" w:name="_Ref8648146"/>
       <w:r>
         <w:t>EPP</w:t>
       </w:r>
-      <w:bookmarkEnd w:id="28"/>
-    </w:p>
-    <w:p>
-      <w:r>
-        <w:t>Some languages, such as Finnish and Icelandic, require that the specifier position of the finite tense is filled in by some phrase, but it does not matter what the label of that phrase is. This is captured by unselective specifier features [</w:t>
+      <w:bookmarkEnd w:id="30"/>
+    </w:p>
+    <w:p>
+      <w:r>
+        <w:t xml:space="preserve">Some languages, such as Finnish and Icelandic, require that the specifier position of the finite tense is filled in by some phrase, but it does not matter what the label of that phrase is. This is captured by unselective </w:t>
+      </w:r>
+      <w:r>
+        <w:lastRenderedPageBreak/>
+        <w:t>specifier features [</w:t>
       </w:r>
       <w:proofErr w:type="gramStart"/>
       <w:r>
@@ -5579,7 +5853,7 @@
       <w:pPr>
         <w:pStyle w:val="Heading3"/>
       </w:pPr>
-      <w:bookmarkStart w:id="29" w:name="_Ref8648814"/>
+      <w:bookmarkStart w:id="31" w:name="_Ref8648814"/>
       <w:r>
         <w:t xml:space="preserve">Why movement: </w:t>
       </w:r>
@@ -5589,7 +5863,7 @@
       <w:r>
         <w:t>ntanglement</w:t>
       </w:r>
-      <w:bookmarkEnd w:id="29"/>
+      <w:bookmarkEnd w:id="31"/>
       <w:r>
         <w:t xml:space="preserve"> between word order and morphosyntax</w:t>
       </w:r>
@@ -5739,11 +6013,11 @@
       <w:pPr>
         <w:pStyle w:val="Heading3"/>
       </w:pPr>
-      <w:bookmarkStart w:id="30" w:name="_Ref8648432"/>
+      <w:bookmarkStart w:id="32" w:name="_Ref8648432"/>
       <w:r>
         <w:t>A´/A reconstruction</w:t>
       </w:r>
-      <w:bookmarkEnd w:id="30"/>
+      <w:bookmarkEnd w:id="32"/>
     </w:p>
     <w:p>
       <w:r>
@@ -5768,11 +6042,7 @@
         <w:t xml:space="preserve">constitutes a canonical position in terms of the finished </w:t>
       </w:r>
       <w:r>
-        <w:t xml:space="preserve">phrase </w:t>
-      </w:r>
-      <w:r>
-        <w:lastRenderedPageBreak/>
-        <w:t>structure</w:t>
+        <w:t>phrase structure</w:t>
       </w:r>
       <w:r>
         <w:t>.</w:t>
@@ -5873,11 +6143,11 @@
       <w:pPr>
         <w:pStyle w:val="Heading3"/>
       </w:pPr>
-      <w:bookmarkStart w:id="31" w:name="_Ref8722620"/>
+      <w:bookmarkStart w:id="33" w:name="_Ref8722620"/>
       <w:r>
         <w:t>A´-reconstruction and criterial features</w:t>
       </w:r>
-      <w:bookmarkEnd w:id="31"/>
+      <w:bookmarkEnd w:id="33"/>
     </w:p>
     <w:p>
       <w:r>
@@ -5906,9 +6176,10 @@
       <w:pPr>
         <w:pStyle w:val="LinguisticExample"/>
       </w:pPr>
-      <w:bookmarkStart w:id="32" w:name="_Ref8721152"/>
+      <w:bookmarkStart w:id="34" w:name="_Ref8721152"/>
       <w:proofErr w:type="spellStart"/>
       <w:r>
+        <w:lastRenderedPageBreak/>
         <w:t>Ketä</w:t>
       </w:r>
       <w:proofErr w:type="spellEnd"/>
@@ -5974,7 +6245,7 @@
       <w:r>
         <w:t>?’</w:t>
       </w:r>
-      <w:bookmarkEnd w:id="32"/>
+      <w:bookmarkEnd w:id="34"/>
     </w:p>
     <w:p>
       <w:r>
@@ -6078,7 +6349,7 @@
       <w:pPr>
         <w:pStyle w:val="LinguisticExample"/>
       </w:pPr>
-      <w:bookmarkStart w:id="33" w:name="_Ref8721277"/>
+      <w:bookmarkStart w:id="35" w:name="_Ref8721277"/>
       <w:r>
         <w:rPr>
           <w:lang w:val="fi-FI"/>
@@ -6189,7 +6460,7 @@
         <w:tab/>
         <w:t>‘Who does Pekka admire?’</w:t>
       </w:r>
-      <w:bookmarkEnd w:id="33"/>
+      <w:bookmarkEnd w:id="35"/>
     </w:p>
     <w:p>
       <w:r>
@@ -6334,7 +6605,6 @@
     </w:p>
     <w:p>
       <w:r>
-        <w:lastRenderedPageBreak/>
         <w:t xml:space="preserve">The phrase must </w:t>
       </w:r>
       <w:r>
@@ -6532,8 +6802,9 @@
       <w:pPr>
         <w:pStyle w:val="LinguisticExample"/>
       </w:pPr>
-      <w:bookmarkStart w:id="34" w:name="_Ref8721929"/>
-      <w:r>
+      <w:bookmarkStart w:id="36" w:name="_Ref8721929"/>
+      <w:r>
+        <w:lastRenderedPageBreak/>
         <w:t>Who</w:t>
       </w:r>
       <w:r>
@@ -6567,7 +6838,7 @@
       <w:r>
         <w:t>?</w:t>
       </w:r>
-      <w:bookmarkEnd w:id="34"/>
+      <w:bookmarkEnd w:id="36"/>
       <w:r>
         <w:br/>
         <w:t xml:space="preserve"> </w:t>
@@ -6814,7 +7085,7 @@
       <w:pPr>
         <w:pStyle w:val="LinguisticExample"/>
       </w:pPr>
-      <w:bookmarkStart w:id="35" w:name="_Ref8722747"/>
+      <w:bookmarkStart w:id="37" w:name="_Ref8722747"/>
       <w:r>
         <w:t>Me</w:t>
       </w:r>
@@ -6900,14 +7171,13 @@
       <w:r>
         <w:t>.’</w:t>
       </w:r>
-      <w:bookmarkEnd w:id="35"/>
-      <w:r>
-        <w:t xml:space="preserve"> </w:t>
-      </w:r>
-    </w:p>
-    <w:p>
-      <w:r>
-        <w:lastRenderedPageBreak/>
+      <w:bookmarkEnd w:id="37"/>
+      <w:r>
+        <w:t xml:space="preserve"> </w:t>
+      </w:r>
+    </w:p>
+    <w:p>
+      <w:r>
         <w:t xml:space="preserve">The finite tense node agrees in </w:t>
       </w:r>
       <w:r>
@@ -7127,11 +7397,12 @@
       <w:pPr>
         <w:pStyle w:val="LinguisticExample"/>
       </w:pPr>
-      <w:bookmarkStart w:id="36" w:name="_Ref8729467"/>
-      <w:r>
-        <w:rPr>
-          <w:lang w:val="fi-FI"/>
-        </w:rPr>
+      <w:bookmarkStart w:id="38" w:name="_Ref8729467"/>
+      <w:r>
+        <w:rPr>
+          <w:lang w:val="fi-FI"/>
+        </w:rPr>
+        <w:lastRenderedPageBreak/>
         <w:t>Nukkua-ko</w:t>
       </w:r>
       <w:r>
@@ -7258,7 +7529,7 @@
         <w:tab/>
         <w:t>‘Was it sleeping that Pekka thought that he must do?’</w:t>
       </w:r>
-      <w:bookmarkEnd w:id="36"/>
+      <w:bookmarkEnd w:id="38"/>
     </w:p>
     <w:p>
       <w:r>
@@ -7417,7 +7688,7 @@
           <w:lang w:val="fi-FI"/>
         </w:rPr>
       </w:pPr>
-      <w:bookmarkStart w:id="37" w:name="_Ref8729790"/>
+      <w:bookmarkStart w:id="39" w:name="_Ref8729790"/>
       <w:r>
         <w:rPr>
           <w:lang w:val="fi-FI"/>
@@ -7660,7 +7931,7 @@
         <w:tab/>
         <w:t>must</w:t>
       </w:r>
-      <w:bookmarkEnd w:id="37"/>
+      <w:bookmarkEnd w:id="39"/>
     </w:p>
     <w:p>
       <w:r>
@@ -7899,7 +8170,7 @@
           <w:lang w:val="fi-FI"/>
         </w:rPr>
       </w:pPr>
-      <w:bookmarkStart w:id="38" w:name="_Ref8730017"/>
+      <w:bookmarkStart w:id="40" w:name="_Ref8730017"/>
       <w:r>
         <w:rPr>
           <w:lang w:val="fi-FI"/>
@@ -8038,11 +8309,10 @@
         <w:tab/>
         <w:t>must</w:t>
       </w:r>
-      <w:bookmarkEnd w:id="38"/>
-    </w:p>
-    <w:p>
-      <w:r>
-        <w:lastRenderedPageBreak/>
+      <w:bookmarkEnd w:id="40"/>
+    </w:p>
+    <w:p>
+      <w:r>
         <w:t xml:space="preserve">Head reconstruction will </w:t>
       </w:r>
       <w:r>
@@ -8506,7 +8776,11 @@
       </w:r>
       <w:proofErr w:type="spellEnd"/>
       <w:r>
-        <w:t xml:space="preserve"> and agreement. A full pronoun has the status of [D N] as it fills in an argument position and does not project. Minimally, it contains a </w:t>
+        <w:t xml:space="preserve"> and agreement. A full </w:t>
+      </w:r>
+      <w:r>
+        <w:lastRenderedPageBreak/>
+        <w:t xml:space="preserve">pronoun has the status of [D N] as it fills in an argument position and does not project. Minimally, it contains a </w:t>
       </w:r>
       <w:r>
         <w:sym w:font="Symbol" w:char="F06A"/>
@@ -8578,7 +8852,7 @@
       <w:r>
         <w:br/>
       </w:r>
-      <w:bookmarkStart w:id="39" w:name="_Ref8731280"/>
+      <w:bookmarkStart w:id="41" w:name="_Ref8731280"/>
       <w:r>
         <w:t>a.</w:t>
       </w:r>
@@ -8661,17 +8935,17 @@
       <w:r>
         <w:t>] = agreement</w:t>
       </w:r>
-      <w:bookmarkEnd w:id="39"/>
+      <w:bookmarkEnd w:id="41"/>
     </w:p>
     <w:p>
       <w:pPr>
         <w:pStyle w:val="Heading3"/>
       </w:pPr>
-      <w:bookmarkStart w:id="40" w:name="_Ref8647548"/>
+      <w:bookmarkStart w:id="42" w:name="_Ref8647548"/>
       <w:r>
         <w:t>Adjunct reconstruction</w:t>
       </w:r>
-      <w:bookmarkEnd w:id="40"/>
+      <w:bookmarkEnd w:id="42"/>
     </w:p>
     <w:p>
       <w:r>
@@ -8706,7 +8980,7 @@
         </w:rPr>
         <w:br/>
       </w:r>
-      <w:bookmarkStart w:id="41" w:name="_Ref8750166"/>
+      <w:bookmarkStart w:id="43" w:name="_Ref8750166"/>
       <w:r>
         <w:rPr>
           <w:lang w:val="fi-FI"/>
@@ -9253,11 +9527,10 @@
       <w:r>
         <w:t xml:space="preserve"> to admire Merja.’</w:t>
       </w:r>
-      <w:bookmarkEnd w:id="41"/>
-    </w:p>
-    <w:p>
-      <w:r>
-        <w:lastRenderedPageBreak/>
+      <w:bookmarkEnd w:id="43"/>
+    </w:p>
+    <w:p>
+      <w:r>
         <w:t xml:space="preserve">Derivation (a) is correct, whereas (b) is incorrect. </w:t>
       </w:r>
       <w:r>
@@ -9409,11 +9682,11 @@
       <w:pPr>
         <w:pStyle w:val="LinguisticExample"/>
       </w:pPr>
-      <w:bookmarkStart w:id="42" w:name="_Ref8750738"/>
-      <w:r>
-        <w:t xml:space="preserve"> </w:t>
-      </w:r>
-      <w:bookmarkStart w:id="43" w:name="_Ref8750816"/>
+      <w:bookmarkStart w:id="44" w:name="_Ref8750738"/>
+      <w:r>
+        <w:t xml:space="preserve"> </w:t>
+      </w:r>
+      <w:bookmarkStart w:id="45" w:name="_Ref8750816"/>
       <w:r>
         <w:t>Case features must establish local tail-head relations such that</w:t>
       </w:r>
@@ -9459,6 +9732,9 @@
       </w:r>
       <w:r>
         <w:br/>
+      </w:r>
+      <w:r>
+        <w:lastRenderedPageBreak/>
         <w:t xml:space="preserve">  </w:t>
       </w:r>
       <w:r>
@@ -9502,8 +9778,8 @@
       <w:r>
         <w:t>.</w:t>
       </w:r>
-      <w:bookmarkEnd w:id="42"/>
-      <w:bookmarkEnd w:id="43"/>
+      <w:bookmarkEnd w:id="44"/>
+      <w:bookmarkEnd w:id="45"/>
       <w:r>
         <w:tab/>
       </w:r>
@@ -9595,7 +9871,7 @@
       <w:pPr>
         <w:pStyle w:val="LinguisticExample"/>
       </w:pPr>
-      <w:bookmarkStart w:id="44" w:name="_Ref8750985"/>
+      <w:bookmarkStart w:id="46" w:name="_Ref8750985"/>
       <w:r>
         <w:t>[</w:t>
       </w:r>
@@ -9729,7 +10005,7 @@
       <w:r>
         <w:t>]]]</w:t>
       </w:r>
-      <w:bookmarkEnd w:id="44"/>
+      <w:bookmarkEnd w:id="46"/>
       <w:r>
         <w:t>]</w:t>
       </w:r>
@@ -9912,11 +10188,7 @@
         <w:t xml:space="preserve">and adjunct reconstruction </w:t>
       </w:r>
       <w:r>
-        <w:t xml:space="preserve">presuppose head reconstruction, because it is only the presence of heads and their lexical features that can guide A´/A- and adjunct reconstruction. The former relies on EPP features and empty positions, whereas the latter relies on the presence of functional heads. Furthermore A´/A-reconstruction relies on adjunct reconstruction: empty positions cannot be recognized correctly unless </w:t>
-      </w:r>
-      <w:r>
-        <w:lastRenderedPageBreak/>
-        <w:t>orphan constituents that might be hiding somewhere are first returned to their canonical positions. All three movement operations presuppose merge from the input</w:t>
+        <w:t>presuppose head reconstruction, because it is only the presence of heads and their lexical features that can guide A´/A- and adjunct reconstruction. The former relies on EPP features and empty positions, whereas the latter relies on the presence of functional heads. Furthermore A´/A-reconstruction relies on adjunct reconstruction: empty positions cannot be recognized correctly unless orphan constituents that might be hiding somewhere are first returned to their canonical positions. All three movement operations presuppose merge from the input</w:t>
       </w:r>
       <w:r>
         <w:t>, and the whole sequence presuppose that the merge has constructed a left branch</w:t>
@@ -9947,7 +10219,7 @@
       <w:pPr>
         <w:pStyle w:val="LinguisticExample"/>
       </w:pPr>
-      <w:bookmarkStart w:id="45" w:name="_Ref8751811"/>
+      <w:bookmarkStart w:id="47" w:name="_Ref8751811"/>
       <w:r>
         <w:t xml:space="preserve">Derive </w:t>
       </w:r>
@@ -10023,7 +10295,7 @@
       <w:r>
         <w:sym w:font="Symbol" w:char="F061"/>
       </w:r>
-      <w:bookmarkEnd w:id="45"/>
+      <w:bookmarkEnd w:id="47"/>
     </w:p>
     <w:p>
       <w:pPr>
@@ -10053,6 +10325,7 @@
         <w:t xml:space="preserve">The decomposition </w:t>
       </w:r>
       <w:r>
+        <w:lastRenderedPageBreak/>
         <w:t xml:space="preserve">consists of </w:t>
       </w:r>
       <w:r>
@@ -10125,7 +10398,7 @@
       <w:pPr>
         <w:pStyle w:val="LinguisticExample"/>
       </w:pPr>
-      <w:bookmarkStart w:id="46" w:name="_Ref8801195"/>
+      <w:bookmarkStart w:id="48" w:name="_Ref8801195"/>
       <w:proofErr w:type="spellStart"/>
       <w:r>
         <w:t>Nukku</w:t>
@@ -10191,7 +10464,7 @@
         <w:tab/>
         <w:t>Pekka</w:t>
       </w:r>
-      <w:bookmarkEnd w:id="46"/>
+      <w:bookmarkEnd w:id="48"/>
       <w:r>
         <w:tab/>
       </w:r>
@@ -10622,7 +10895,6 @@
     </w:p>
     <w:p>
       <w:r>
-        <w:lastRenderedPageBreak/>
         <w:t xml:space="preserve">Another source of </w:t>
       </w:r>
       <w:r>
@@ -10806,7 +11078,14 @@
         <w:rPr>
           <w:noProof/>
         </w:rPr>
-        <w:t>(Brattico and Chesi 2019b)</w:t>
+        <w:t xml:space="preserve">(Brattico and Chesi </w:t>
+      </w:r>
+      <w:r>
+        <w:rPr>
+          <w:noProof/>
+        </w:rPr>
+        <w:lastRenderedPageBreak/>
+        <w:t>2019b)</w:t>
       </w:r>
       <w:r>
         <w:fldChar w:fldCharType="end"/>
@@ -10976,11 +11255,7 @@
         <w:t>s</w:t>
       </w:r>
       <w:r>
-        <w:t xml:space="preserve"> several roles depending on the context. In a v-V structure, it will constitute the ‘patient’. In the case of an intransitive verb, we may want to </w:t>
-      </w:r>
-      <w:r>
-        <w:lastRenderedPageBreak/>
-        <w:t>distinguish left and right sisters</w:t>
+        <w:t xml:space="preserve"> several roles depending on the context. In a v-V structure, it will constitute the ‘patient’. In the case of an intransitive verb, we may want to distinguish left and right sisters</w:t>
       </w:r>
       <w:r>
         <w:t>: right sister getting the role of patient (unaccusatives), left sister the role of ‘agent’ (unergatives).</w:t>
@@ -11142,6 +11417,7 @@
     </w:p>
     <w:p>
       <w:r>
+        <w:lastRenderedPageBreak/>
         <w:t>Adverbial</w:t>
       </w:r>
       <w:r>
@@ -11242,7 +11518,7 @@
         </w:rPr>
         <w:br/>
       </w:r>
-      <w:bookmarkStart w:id="47" w:name="_Ref8811417"/>
+      <w:bookmarkStart w:id="49" w:name="_Ref8811417"/>
       <w:r>
         <w:rPr>
           <w:lang w:val="fi-FI"/>
@@ -11397,7 +11673,7 @@
         <w:tab/>
         <w:t>at.Merja</w:t>
       </w:r>
-      <w:bookmarkEnd w:id="47"/>
+      <w:bookmarkEnd w:id="49"/>
     </w:p>
     <w:p>
       <w:pPr>
@@ -11471,11 +11747,7 @@
         <w:t>details.</w:t>
       </w:r>
       <w:r>
-        <w:t xml:space="preserve"> The ‘algorithm’ delineated here is assumed to represent </w:t>
-      </w:r>
-      <w:r>
-        <w:lastRenderedPageBreak/>
-        <w:t>a realistic description of the human parser</w:t>
+        <w:t xml:space="preserve"> The ‘algorithm’ delineated here is assumed to represent a realistic description of the human parser</w:t>
       </w:r>
       <w:r>
         <w:t>, not a computer simulation in the sense of “automatization</w:t>
@@ -11541,6 +11813,7 @@
         <w:rPr>
           <w:noProof/>
         </w:rPr>
+        <w:lastRenderedPageBreak/>
         <w:drawing>
           <wp:inline distT="0" distB="0" distL="0" distR="0" wp14:anchorId="3C18612C" wp14:editId="32EDA6CA">
             <wp:extent cx="4729075" cy="3827457"/>
@@ -11590,7 +11863,7 @@
           <w:i/>
         </w:rPr>
       </w:pPr>
-      <w:bookmarkStart w:id="48" w:name="_Ref8805173"/>
+      <w:bookmarkStart w:id="50" w:name="_Ref8805173"/>
       <w:r>
         <w:rPr>
           <w:i/>
@@ -11614,7 +11887,6 @@
         <w:pStyle w:val="Heading2"/>
       </w:pPr>
       <w:r>
-        <w:lastRenderedPageBreak/>
         <w:t>Morphological and lexical processing</w:t>
       </w:r>
     </w:p>
@@ -11649,7 +11921,7 @@
       <w:r>
         <w:t>Computational implementation</w:t>
       </w:r>
-      <w:bookmarkEnd w:id="48"/>
+      <w:bookmarkEnd w:id="50"/>
     </w:p>
     <w:p>
       <w:pPr>
@@ -11695,8 +11967,6 @@
       </w:r>
     </w:p>
     <w:p>
-      <w:bookmarkStart w:id="49" w:name="_GoBack"/>
-      <w:bookmarkEnd w:id="49"/>
       <w:proofErr w:type="spellStart"/>
       <w:r>
         <w:rPr>
@@ -11714,6 +11984,7 @@
         <w:rPr>
           <w:rFonts w:ascii="Courier New" w:hAnsi="Courier New" w:cs="Courier New"/>
         </w:rPr>
+        <w:lastRenderedPageBreak/>
         <w:t>h</w:t>
       </w:r>
       <w:r>
@@ -13343,7 +13614,7 @@
 </file>
 
 <file path=customXml/itemProps1.xml><?xml version="1.0" encoding="utf-8"?>
-<ds:datastoreItem xmlns:ds="http://schemas.openxmlformats.org/officeDocument/2006/customXml" ds:itemID="{8D6A8DDF-ED44-4222-9DB0-95CD50C5A13D}">
+<ds:datastoreItem xmlns:ds="http://schemas.openxmlformats.org/officeDocument/2006/customXml" ds:itemID="{DF70301D-8BEF-407F-A06A-25C8513CD2D4}">
   <ds:schemaRefs>
     <ds:schemaRef ds:uri="http://schemas.openxmlformats.org/officeDocument/2006/bibliography"/>
   </ds:schemaRefs>

</xml_diff>